<commit_message>
Updated version submitted in Gradescope
</commit_message>
<xml_diff>
--- a/Proposal_Updated.docx
+++ b/Proposal_Updated.docx
@@ -647,7 +647,7 @@
         <w:t xml:space="preserve"> of medical ontology in medication prediction tasks.</w:t>
       </w:r>
       <w:r>
-        <w:t xml:space="preserve"> To study the impact of the transformer architecture, we might compare the performance of the proposed method with other transformer-based models or non-transformer-based models.</w:t>
+        <w:t xml:space="preserve"> To study the impact of the transformer architecture, we might compare the performance of the proposed method with other transformer-based models.</w:t>
       </w:r>
     </w:p>
     <w:p>
@@ -682,14 +682,37 @@
         <w:t xml:space="preserve">In summary, </w:t>
       </w:r>
       <w:r>
-        <w:t>we would like to reproduce the results from G-BERT model using MIMIC-III synthetic data made available in the git repository</w:t>
+        <w:t xml:space="preserve">we would like to reproduce the results from G-BERT model using MIMIC-III synthetic data </w:t>
+      </w:r>
+      <w:r>
+        <w:t xml:space="preserve">(preprocessed pickle files) </w:t>
+      </w:r>
+      <w:r>
+        <w:t>made available in the git repository</w:t>
       </w:r>
       <w:r>
         <w:t xml:space="preserve"> (</w:t>
       </w:r>
-      <w:r>
-        <w:t>https://github.com/jshang123/G-Bert</w:t>
-      </w:r>
+      <w:hyperlink r:id="rId9" w:history="1">
+        <w:r>
+          <w:rPr>
+            <w:rStyle w:val="Hyperlink"/>
+          </w:rPr>
+          <w:t>https://github.co</w:t>
+        </w:r>
+        <w:r>
+          <w:rPr>
+            <w:rStyle w:val="Hyperlink"/>
+          </w:rPr>
+          <w:t>m</w:t>
+        </w:r>
+        <w:r>
+          <w:rPr>
+            <w:rStyle w:val="Hyperlink"/>
+          </w:rPr>
+          <w:t>/jshang123/G-Bert</w:t>
+        </w:r>
+      </w:hyperlink>
       <w:r>
         <w:t>)</w:t>
       </w:r>
@@ -721,7 +744,7 @@
         <w:t>Based on this information, it is likely that a GPU with at least 12GB memory would be needed for fine-tuning the model on the medication recommendation task.</w:t>
       </w:r>
       <w:r>
-        <w:t xml:space="preserve"> As an extension we will try to apply the same on MIMIC IV dataset.</w:t>
+        <w:t xml:space="preserve"> </w:t>
       </w:r>
     </w:p>
     <w:p/>
@@ -732,15 +755,88 @@
     </w:p>
     <w:p>
       <w:pPr>
+        <w:rPr>
+          <w:rStyle w:val="Emphasis"/>
+        </w:rPr>
+      </w:pPr>
+      <w:hyperlink r:id="rId10" w:anchor="toc" w:history="1">
+        <w:r>
+          <w:rPr>
+            <w:rStyle w:val="Hyperlink"/>
+            <w:rFonts w:ascii="Source Sans Pro" w:hAnsi="Source Sans Pro"/>
+            <w:shd w:val="clear" w:color="auto" w:fill="FFFFFF"/>
+          </w:rPr>
+          <w:t xml:space="preserve">Introduction to Deep Learning </w:t>
+        </w:r>
+        <w:r>
+          <w:rPr>
+            <w:rStyle w:val="Hyperlink"/>
+            <w:rFonts w:ascii="Source Sans Pro" w:hAnsi="Source Sans Pro"/>
+            <w:shd w:val="clear" w:color="auto" w:fill="FFFFFF"/>
+          </w:rPr>
+          <w:t>f</w:t>
+        </w:r>
+        <w:r>
+          <w:rPr>
+            <w:rStyle w:val="Hyperlink"/>
+            <w:rFonts w:ascii="Source Sans Pro" w:hAnsi="Source Sans Pro"/>
+            <w:shd w:val="clear" w:color="auto" w:fill="FFFFFF"/>
+          </w:rPr>
+          <w:t>or Healthcare</w:t>
+        </w:r>
+        <w:r>
+          <w:rPr>
+            <w:rStyle w:val="Hyperlink"/>
+          </w:rPr>
+          <w:t xml:space="preserve"> by Cao Xiao and Jimeng Sun</w:t>
+        </w:r>
+      </w:hyperlink>
+      <w:r>
+        <w:rPr>
+          <w:rStyle w:val="Emphasis"/>
+        </w:rPr>
+        <w:t xml:space="preserve"> </w:t>
+      </w:r>
+    </w:p>
+    <w:p>
+      <w:pPr>
+        <w:rPr>
+          <w:rStyle w:val="Emphasis"/>
+        </w:rPr>
+      </w:pPr>
+      <w:hyperlink r:id="rId11" w:history="1">
+        <w:r>
+          <w:rPr>
+            <w:rStyle w:val="Hyperlink"/>
+          </w:rPr>
+          <w:t>https://www.ijcai.org/pro</w:t>
+        </w:r>
+        <w:r>
+          <w:rPr>
+            <w:rStyle w:val="Hyperlink"/>
+          </w:rPr>
+          <w:t>c</w:t>
+        </w:r>
+        <w:r>
+          <w:rPr>
+            <w:rStyle w:val="Hyperlink"/>
+          </w:rPr>
+          <w:t>eedings/2019/0825.pdf</w:t>
+        </w:r>
+      </w:hyperlink>
+    </w:p>
+    <w:p>
+      <w:r>
+        <w:t>Asif Qamar</w:t>
+      </w:r>
+      <w:r>
         <w:rPr>
           <w:i/>
           <w:iCs/>
           <w:sz w:val="20"/>
           <w:szCs w:val="20"/>
         </w:rPr>
-      </w:pPr>
-      <w:r>
-        <w:t>Asif Qamar</w:t>
+        <w:t>, Alumni UIUC, SupportVector</w:t>
       </w:r>
       <w:r>
         <w:rPr>
@@ -749,7 +845,7 @@
           <w:sz w:val="20"/>
           <w:szCs w:val="20"/>
         </w:rPr>
-        <w:t>, Alumni UIUC, SupportVector</w:t>
+        <w:t>s</w:t>
       </w:r>
       <w:r>
         <w:rPr>
@@ -758,19 +854,9 @@
           <w:sz w:val="20"/>
           <w:szCs w:val="20"/>
         </w:rPr>
-        <w:t>s</w:t>
-      </w:r>
-      <w:r>
-        <w:rPr>
-          <w:i/>
-          <w:iCs/>
-          <w:sz w:val="20"/>
-          <w:szCs w:val="20"/>
-        </w:rPr>
         <w:t xml:space="preserve"> AI Labs.</w:t>
       </w:r>
     </w:p>
-    <w:p/>
     <w:sectPr>
       <w:pgSz w:w="12240" w:h="15840"/>
       <w:pgMar w:top="1440" w:right="1440" w:bottom="1440" w:left="1440" w:header="720" w:footer="720" w:gutter="0"/>
@@ -1547,6 +1633,29 @@
       <w:shd w:val="clear" w:color="auto" w:fill="E1DFDD"/>
     </w:rPr>
   </w:style>
+  <w:style w:type="character" w:styleId="Emphasis">
+    <w:name w:val="Emphasis"/>
+    <w:basedOn w:val="DefaultParagraphFont"/>
+    <w:uiPriority w:val="20"/>
+    <w:qFormat/>
+    <w:rsid w:val="007A5A6A"/>
+    <w:rPr>
+      <w:i/>
+      <w:iCs/>
+    </w:rPr>
+  </w:style>
+  <w:style w:type="character" w:styleId="FollowedHyperlink">
+    <w:name w:val="FollowedHyperlink"/>
+    <w:basedOn w:val="DefaultParagraphFont"/>
+    <w:uiPriority w:val="99"/>
+    <w:semiHidden/>
+    <w:unhideWhenUsed/>
+    <w:rsid w:val="007A5A6A"/>
+    <w:rPr>
+      <w:color w:val="954F72" w:themeColor="followedHyperlink"/>
+      <w:u w:val="single"/>
+    </w:rPr>
+  </w:style>
 </w:styles>
 </file>
 

</xml_diff>